<commit_message>
#62 Aprobación del documento
</commit_message>
<xml_diff>
--- a/Source/Plan_De_Proyecto/Ultimos_Cambios/Matriz_Asignacion_Responsabilidades.CIT@MEDICA.05-11-2022.v1.0 .docx
+++ b/Source/Plan_De_Proyecto/Ultimos_Cambios/Matriz_Asignacion_Responsabilidades.CIT@MEDICA.05-11-2022.v1.0 .docx
@@ -313,7 +313,7 @@
     </w:p>
     <w:p>
       <w:pPr>
-        <w:pStyle w:val="TOC1"/>
+        <w:pStyle w:val="TDC1"/>
         <w:tabs>
           <w:tab w:val="right" w:leader="dot" w:pos="8494"/>
         </w:tabs>
@@ -405,7 +405,7 @@
     </w:p>
     <w:p>
       <w:pPr>
-        <w:pStyle w:val="TOC1"/>
+        <w:pStyle w:val="TDC1"/>
         <w:tabs>
           <w:tab w:val="right" w:leader="dot" w:pos="8494"/>
         </w:tabs>
@@ -467,7 +467,7 @@
     </w:p>
     <w:p>
       <w:pPr>
-        <w:pStyle w:val="Heading1"/>
+        <w:pStyle w:val="Ttulo1"/>
         <w:rPr>
           <w:rFonts w:asciiTheme="minorHAnsi" w:hAnsiTheme="minorHAnsi" w:cstheme="minorHAnsi"/>
         </w:rPr>
@@ -651,7 +651,14 @@
                 <w:b/>
                 <w:bCs/>
               </w:rPr>
-              <w:t>V1.0</w:t>
+              <w:t>V</w:t>
+            </w:r>
+            <w:r>
+              <w:rPr>
+                <w:b/>
+                <w:bCs/>
+              </w:rPr>
+              <w:t>0.1</w:t>
             </w:r>
           </w:p>
         </w:tc>
@@ -677,14 +684,14 @@
           </w:tcPr>
           <w:p>
             <w:pPr>
-              <w:pStyle w:val="NoSpacing"/>
-              <w:rPr>
-                <w:rStyle w:val="SubtleEmphasis"/>
-              </w:rPr>
-            </w:pPr>
-            <w:r>
-              <w:rPr>
-                <w:rStyle w:val="SubtleEmphasis"/>
+              <w:pStyle w:val="Sinespaciado"/>
+              <w:rPr>
+                <w:rStyle w:val="nfasissutil"/>
+              </w:rPr>
+            </w:pPr>
+            <w:r>
+              <w:rPr>
+                <w:rStyle w:val="nfasissutil"/>
               </w:rPr>
               <w:t>Versión inicial del documento</w:t>
             </w:r>
@@ -707,6 +714,84 @@
             </w:r>
             <w:r>
               <w:t>/2022</w:t>
+            </w:r>
+          </w:p>
+        </w:tc>
+      </w:tr>
+      <w:tr>
+        <w:trPr>
+          <w:trHeight w:val="801"/>
+        </w:trPr>
+        <w:tc>
+          <w:tcPr>
+            <w:tcW w:w="1107" w:type="dxa"/>
+            <w:shd w:val="clear" w:color="auto" w:fill="auto"/>
+          </w:tcPr>
+          <w:p>
+            <w:pPr>
+              <w:rPr>
+                <w:b/>
+                <w:bCs/>
+              </w:rPr>
+            </w:pPr>
+            <w:r>
+              <w:rPr>
+                <w:b/>
+                <w:bCs/>
+              </w:rPr>
+              <w:t>V1.0</w:t>
+            </w:r>
+          </w:p>
+        </w:tc>
+        <w:tc>
+          <w:tcPr>
+            <w:tcW w:w="1723" w:type="dxa"/>
+            <w:shd w:val="clear" w:color="auto" w:fill="auto"/>
+          </w:tcPr>
+          <w:p>
+            <w:pPr>
+              <w:rPr>
+                <w:sz w:val="24"/>
+                <w:szCs w:val="24"/>
+              </w:rPr>
+            </w:pPr>
+            <w:r>
+              <w:rPr>
+                <w:sz w:val="24"/>
+                <w:szCs w:val="24"/>
+              </w:rPr>
+              <w:t>Todos</w:t>
+            </w:r>
+          </w:p>
+        </w:tc>
+        <w:tc>
+          <w:tcPr>
+            <w:tcW w:w="4793" w:type="dxa"/>
+            <w:shd w:val="clear" w:color="auto" w:fill="auto"/>
+          </w:tcPr>
+          <w:p>
+            <w:pPr>
+              <w:pStyle w:val="Sinespaciado"/>
+              <w:rPr>
+                <w:rStyle w:val="nfasissutil"/>
+              </w:rPr>
+            </w:pPr>
+            <w:r>
+              <w:rPr>
+                <w:rStyle w:val="nfasissutil"/>
+              </w:rPr>
+              <w:t>Aprobación del documento</w:t>
+            </w:r>
+          </w:p>
+        </w:tc>
+        <w:tc>
+          <w:tcPr>
+            <w:tcW w:w="1431" w:type="dxa"/>
+            <w:shd w:val="clear" w:color="auto" w:fill="auto"/>
+          </w:tcPr>
+          <w:p>
+            <w:r>
+              <w:t>06/11/2022</w:t>
             </w:r>
           </w:p>
         </w:tc>
@@ -726,7 +811,7 @@
     </w:p>
     <w:p>
       <w:pPr>
-        <w:pStyle w:val="Heading1"/>
+        <w:pStyle w:val="Ttulo1"/>
         <w:rPr>
           <w:rFonts w:asciiTheme="minorHAnsi" w:hAnsiTheme="minorHAnsi" w:cstheme="minorHAnsi"/>
         </w:rPr>
@@ -742,7 +827,7 @@
     </w:p>
     <w:tbl>
       <w:tblPr>
-        <w:tblStyle w:val="GridTable4-Accent6"/>
+        <w:tblStyle w:val="Tablaconcuadrcula4-nfasis6"/>
         <w:tblW w:w="9067" w:type="dxa"/>
         <w:tblLook w:val="04A0" w:firstRow="1" w:lastRow="0" w:firstColumn="1" w:lastColumn="0" w:noHBand="0" w:noVBand="1"/>
       </w:tblPr>
@@ -3314,6 +3399,7 @@
                 <w:rFonts w:ascii="Calibri" w:hAnsi="Calibri" w:cs="Calibri"/>
                 <w:color w:val="385623" w:themeColor="accent6" w:themeShade="80"/>
               </w:rPr>
+              <w:lastRenderedPageBreak/>
               <w:t xml:space="preserve">   Despliegue final</w:t>
             </w:r>
           </w:p>
@@ -3493,7 +3579,6 @@
           <w:sz w:val="32"/>
           <w:szCs w:val="32"/>
         </w:rPr>
-        <w:lastRenderedPageBreak/>
         <w:t>R es “</w:t>
       </w:r>
       <w:proofErr w:type="gramStart"/>
@@ -3658,7 +3743,7 @@
 <w:hdr xmlns:wpc="http://schemas.microsoft.com/office/word/2010/wordprocessingCanvas" xmlns:cx="http://schemas.microsoft.com/office/drawing/2014/chartex" xmlns:cx1="http://schemas.microsoft.com/office/drawing/2015/9/8/chartex" xmlns:cx2="http://schemas.microsoft.com/office/drawing/2015/10/21/chartex" xmlns:cx3="http://schemas.microsoft.com/office/drawing/2016/5/9/chartex" xmlns:cx4="http://schemas.microsoft.com/office/drawing/2016/5/10/chartex" xmlns:cx5="http://schemas.microsoft.com/office/drawing/2016/5/11/chartex" xmlns:cx6="http://schemas.microsoft.com/office/drawing/2016/5/12/chartex" xmlns:cx7="http://schemas.microsoft.com/office/drawing/2016/5/13/chartex" xmlns:cx8="http://schemas.microsoft.com/office/drawing/2016/5/14/chartex" xmlns:mc="http://schemas.openxmlformats.org/markup-compatibility/2006" xmlns:aink="http://schemas.microsoft.com/office/drawing/2016/ink" xmlns:am3d="http://schemas.microsoft.com/office/drawing/2017/model3d" xmlns:o="urn:schemas-microsoft-com:office:office" xmlns:oel="http://schemas.microsoft.com/office/2019/extlst" xmlns:r="http://schemas.openxmlformats.org/officeDocument/2006/relationships" xmlns:m="http://schemas.openxmlformats.org/officeDocument/2006/math" xmlns:v="urn:schemas-microsoft-com:vml" xmlns:wp14="http://schemas.microsoft.com/office/word/2010/wordprocessingDrawing" xmlns:wp="http://schemas.openxmlformats.org/drawingml/2006/wordprocessingDrawing" xmlns:w10="urn:schemas-microsoft-com:office:word" xmlns:w="http://schemas.openxmlformats.org/wordprocessingml/2006/main" xmlns:w14="http://schemas.microsoft.com/office/word/2010/wordml" xmlns:w15="http://schemas.microsoft.com/office/word/2012/wordml" xmlns:w16cex="http://schemas.microsoft.com/office/word/2018/wordml/cex" xmlns:w16cid="http://schemas.microsoft.com/office/word/2016/wordml/cid" xmlns:w16="http://schemas.microsoft.com/office/word/2018/wordml" xmlns:w16sdtdh="http://schemas.microsoft.com/office/word/2020/wordml/sdtdatahash" xmlns:w16se="http://schemas.microsoft.com/office/word/2015/wordml/symex" xmlns:wpg="http://schemas.microsoft.com/office/word/2010/wordprocessingGroup" xmlns:wpi="http://schemas.microsoft.com/office/word/2010/wordprocessingInk" xmlns:wne="http://schemas.microsoft.com/office/word/2006/wordml" xmlns:wps="http://schemas.microsoft.com/office/word/2010/wordprocessingShape" mc:Ignorable="w14 w15 w16se w16cid w16 w16cex w16sdtdh wp14">
   <w:p>
     <w:pPr>
-      <w:pStyle w:val="Header"/>
+      <w:pStyle w:val="Encabezado"/>
       <w:rPr>
         <w:b/>
         <w:color w:val="0D0D0D"/>
@@ -3678,7 +3763,7 @@
   </w:p>
   <w:p>
     <w:pPr>
-      <w:pStyle w:val="Header"/>
+      <w:pStyle w:val="Encabezado"/>
       <w:jc w:val="right"/>
       <w:rPr>
         <w:b/>
@@ -3782,7 +3867,7 @@
   </w:p>
   <w:p>
     <w:pPr>
-      <w:pStyle w:val="Header"/>
+      <w:pStyle w:val="Encabezado"/>
     </w:pPr>
   </w:p>
 </w:hdr>
@@ -4316,10 +4401,10 @@
     <w:name w:val="Normal"/>
     <w:qFormat/>
   </w:style>
-  <w:style w:type="paragraph" w:styleId="Heading1">
+  <w:style w:type="paragraph" w:styleId="Ttulo1">
     <w:name w:val="heading 1"/>
     <w:basedOn w:val="Normal"/>
-    <w:link w:val="Heading1Char"/>
+    <w:link w:val="Ttulo1Car"/>
     <w:uiPriority w:val="9"/>
     <w:qFormat/>
     <w:rsid w:val="00E55CE6"/>
@@ -4337,13 +4422,13 @@
       <w:lang w:eastAsia="es-VE"/>
     </w:rPr>
   </w:style>
-  <w:style w:type="character" w:default="1" w:styleId="DefaultParagraphFont">
+  <w:style w:type="character" w:default="1" w:styleId="Fuentedeprrafopredeter">
     <w:name w:val="Default Paragraph Font"/>
     <w:uiPriority w:val="1"/>
     <w:semiHidden/>
     <w:unhideWhenUsed/>
   </w:style>
-  <w:style w:type="table" w:default="1" w:styleId="TableNormal">
+  <w:style w:type="table" w:default="1" w:styleId="Tablanormal">
     <w:name w:val="Normal Table"/>
     <w:uiPriority w:val="99"/>
     <w:semiHidden/>
@@ -4358,16 +4443,16 @@
       </w:tblCellMar>
     </w:tblPr>
   </w:style>
-  <w:style w:type="numbering" w:default="1" w:styleId="NoList">
+  <w:style w:type="numbering" w:default="1" w:styleId="Sinlista">
     <w:name w:val="No List"/>
     <w:uiPriority w:val="99"/>
     <w:semiHidden/>
     <w:unhideWhenUsed/>
   </w:style>
-  <w:style w:type="paragraph" w:styleId="Header">
+  <w:style w:type="paragraph" w:styleId="Encabezado">
     <w:name w:val="header"/>
     <w:basedOn w:val="Normal"/>
-    <w:link w:val="HeaderChar"/>
+    <w:link w:val="EncabezadoCar"/>
     <w:uiPriority w:val="99"/>
     <w:unhideWhenUsed/>
     <w:rsid w:val="00A833A5"/>
@@ -4379,17 +4464,17 @@
       <w:spacing w:after="0" w:line="240" w:lineRule="auto"/>
     </w:pPr>
   </w:style>
-  <w:style w:type="character" w:customStyle="1" w:styleId="HeaderChar">
-    <w:name w:val="Header Char"/>
-    <w:basedOn w:val="DefaultParagraphFont"/>
-    <w:link w:val="Header"/>
+  <w:style w:type="character" w:customStyle="1" w:styleId="EncabezadoCar">
+    <w:name w:val="Encabezado Car"/>
+    <w:basedOn w:val="Fuentedeprrafopredeter"/>
+    <w:link w:val="Encabezado"/>
     <w:uiPriority w:val="99"/>
     <w:rsid w:val="00A833A5"/>
   </w:style>
-  <w:style w:type="paragraph" w:styleId="Footer">
+  <w:style w:type="paragraph" w:styleId="Piedepgina">
     <w:name w:val="footer"/>
     <w:basedOn w:val="Normal"/>
-    <w:link w:val="FooterChar"/>
+    <w:link w:val="PiedepginaCar"/>
     <w:uiPriority w:val="99"/>
     <w:unhideWhenUsed/>
     <w:rsid w:val="00A833A5"/>
@@ -4401,16 +4486,16 @@
       <w:spacing w:after="0" w:line="240" w:lineRule="auto"/>
     </w:pPr>
   </w:style>
-  <w:style w:type="character" w:customStyle="1" w:styleId="FooterChar">
-    <w:name w:val="Footer Char"/>
-    <w:basedOn w:val="DefaultParagraphFont"/>
-    <w:link w:val="Footer"/>
+  <w:style w:type="character" w:customStyle="1" w:styleId="PiedepginaCar">
+    <w:name w:val="Pie de página Car"/>
+    <w:basedOn w:val="Fuentedeprrafopredeter"/>
+    <w:link w:val="Piedepgina"/>
     <w:uiPriority w:val="99"/>
     <w:rsid w:val="00A833A5"/>
   </w:style>
-  <w:style w:type="table" w:styleId="TableGrid">
+  <w:style w:type="table" w:styleId="Tablaconcuadrcula">
     <w:name w:val="Table Grid"/>
-    <w:basedOn w:val="TableNormal"/>
+    <w:basedOn w:val="Tablanormal"/>
     <w:uiPriority w:val="39"/>
     <w:rsid w:val="00A833A5"/>
     <w:pPr>
@@ -4427,9 +4512,9 @@
       </w:tblBorders>
     </w:tblPr>
   </w:style>
-  <w:style w:type="table" w:styleId="GridTable4-Accent6">
+  <w:style w:type="table" w:styleId="Tablaconcuadrcula4-nfasis6">
     <w:name w:val="Grid Table 4 Accent 6"/>
-    <w:basedOn w:val="TableNormal"/>
+    <w:basedOn w:val="Tablanormal"/>
     <w:uiPriority w:val="49"/>
     <w:rsid w:val="00A833A5"/>
     <w:pPr>
@@ -4503,7 +4588,7 @@
       </w:tcPr>
     </w:tblStylePr>
   </w:style>
-  <w:style w:type="paragraph" w:styleId="ListParagraph">
+  <w:style w:type="paragraph" w:styleId="Prrafodelista">
     <w:name w:val="List Paragraph"/>
     <w:basedOn w:val="Normal"/>
     <w:uiPriority w:val="34"/>
@@ -4514,10 +4599,10 @@
       <w:contextualSpacing/>
     </w:pPr>
   </w:style>
-  <w:style w:type="character" w:customStyle="1" w:styleId="Heading1Char">
-    <w:name w:val="Heading 1 Char"/>
-    <w:basedOn w:val="DefaultParagraphFont"/>
-    <w:link w:val="Heading1"/>
+  <w:style w:type="character" w:customStyle="1" w:styleId="Ttulo1Car">
+    <w:name w:val="Título 1 Car"/>
+    <w:basedOn w:val="Fuentedeprrafopredeter"/>
+    <w:link w:val="Ttulo1"/>
     <w:uiPriority w:val="9"/>
     <w:rsid w:val="00E55CE6"/>
     <w:rPr>
@@ -4530,7 +4615,7 @@
       <w:lang w:eastAsia="es-VE"/>
     </w:rPr>
   </w:style>
-  <w:style w:type="paragraph" w:styleId="TOC1">
+  <w:style w:type="paragraph" w:styleId="TDC1">
     <w:name w:val="toc 1"/>
     <w:basedOn w:val="Normal"/>
     <w:next w:val="Normal"/>
@@ -4547,7 +4632,7 @@
       <w:szCs w:val="24"/>
     </w:rPr>
   </w:style>
-  <w:style w:type="paragraph" w:styleId="NoSpacing">
+  <w:style w:type="paragraph" w:styleId="Sinespaciado">
     <w:name w:val="No Spacing"/>
     <w:uiPriority w:val="1"/>
     <w:qFormat/>
@@ -4561,7 +4646,7 @@
       <w:lang w:val="es-VE"/>
     </w:rPr>
   </w:style>
-  <w:style w:type="character" w:styleId="SubtleEmphasis">
+  <w:style w:type="character" w:styleId="nfasissutil">
     <w:name w:val="Subtle Emphasis"/>
     <w:uiPriority w:val="19"/>
     <w:qFormat/>

</xml_diff>